<commit_message>
4 plus new items
</commit_message>
<xml_diff>
--- a/ТЗ.docx
+++ b/ТЗ.docx
@@ -2526,6 +2526,137 @@
                 <w:rFonts w:ascii="Calibri" w:eastAsia="Calibri" w:hAnsi="Calibri" w:cs="Calibri"/>
                 <w:highlight w:val="cyan"/>
                 <w:lang w:val="en-US"/>
+              </w:rPr>
+              <w:t>булево</w:t>
+            </w:r>
+          </w:p>
+        </w:tc>
+      </w:tr>
+      <w:tr>
+        <w:tc>
+          <w:tcPr>
+            <w:tcW w:w="3009" w:type="dxa"/>
+          </w:tcPr>
+          <w:p>
+            <w:pPr>
+              <w:rPr>
+                <w:rFonts w:ascii="Calibri" w:eastAsia="Calibri" w:hAnsi="Calibri" w:cs="Calibri"/>
+                <w:highlight w:val="cyan"/>
+                <w:lang w:val="en-US"/>
+              </w:rPr>
+            </w:pPr>
+            <w:r>
+              <w:rPr>
+                <w:rFonts w:ascii="Calibri" w:eastAsia="Calibri" w:hAnsi="Calibri" w:cs="Calibri"/>
+                <w:highlight w:val="cyan"/>
+                <w:lang w:val="en-US"/>
+              </w:rPr>
+              <w:t>total</w:t>
+            </w:r>
+          </w:p>
+        </w:tc>
+        <w:tc>
+          <w:tcPr>
+            <w:tcW w:w="3009" w:type="dxa"/>
+          </w:tcPr>
+          <w:p>
+            <w:pPr>
+              <w:rPr>
+                <w:rFonts w:ascii="Calibri" w:eastAsia="Calibri" w:hAnsi="Calibri" w:cs="Calibri"/>
+                <w:highlight w:val="cyan"/>
+              </w:rPr>
+            </w:pPr>
+            <w:r>
+              <w:rPr>
+                <w:rFonts w:ascii="Calibri" w:eastAsia="Calibri" w:hAnsi="Calibri" w:cs="Calibri"/>
+                <w:highlight w:val="cyan"/>
+              </w:rPr>
+              <w:t>Общее количество созданных заказчиком заданий</w:t>
+            </w:r>
+          </w:p>
+        </w:tc>
+        <w:tc>
+          <w:tcPr>
+            <w:tcW w:w="3009" w:type="dxa"/>
+          </w:tcPr>
+          <w:p>
+            <w:pPr>
+              <w:rPr>
+                <w:rFonts w:ascii="Calibri" w:eastAsia="Calibri" w:hAnsi="Calibri" w:cs="Calibri"/>
+                <w:highlight w:val="cyan"/>
+              </w:rPr>
+            </w:pPr>
+            <w:r>
+              <w:rPr>
+                <w:rFonts w:ascii="Calibri" w:eastAsia="Calibri" w:hAnsi="Calibri" w:cs="Calibri"/>
+                <w:highlight w:val="cyan"/>
+              </w:rPr>
+              <w:t>число</w:t>
+            </w:r>
+          </w:p>
+        </w:tc>
+      </w:tr>
+      <w:tr>
+        <w:tc>
+          <w:tcPr>
+            <w:tcW w:w="3009" w:type="dxa"/>
+          </w:tcPr>
+          <w:p>
+            <w:pPr>
+              <w:rPr>
+                <w:rFonts w:ascii="Calibri" w:eastAsia="Calibri" w:hAnsi="Calibri" w:cs="Calibri"/>
+                <w:highlight w:val="cyan"/>
+                <w:lang w:val="en-US"/>
+              </w:rPr>
+            </w:pPr>
+            <w:proofErr w:type="spellStart"/>
+            <w:r>
+              <w:rPr>
+                <w:rFonts w:ascii="Calibri" w:eastAsia="Calibri" w:hAnsi="Calibri" w:cs="Calibri"/>
+                <w:highlight w:val="cyan"/>
+                <w:lang w:val="en-US"/>
+              </w:rPr>
+              <w:t>timeOut</w:t>
+            </w:r>
+            <w:proofErr w:type="spellEnd"/>
+          </w:p>
+        </w:tc>
+        <w:tc>
+          <w:tcPr>
+            <w:tcW w:w="3009" w:type="dxa"/>
+          </w:tcPr>
+          <w:p>
+            <w:pPr>
+              <w:rPr>
+                <w:rFonts w:ascii="Calibri" w:eastAsia="Calibri" w:hAnsi="Calibri" w:cs="Calibri"/>
+                <w:highlight w:val="cyan"/>
+              </w:rPr>
+            </w:pPr>
+            <w:r>
+              <w:rPr>
+                <w:rFonts w:ascii="Calibri" w:eastAsia="Calibri" w:hAnsi="Calibri" w:cs="Calibri"/>
+                <w:highlight w:val="cyan"/>
+              </w:rPr>
+              <w:t>Истек срок публикации</w:t>
+            </w:r>
+          </w:p>
+        </w:tc>
+        <w:tc>
+          <w:tcPr>
+            <w:tcW w:w="3009" w:type="dxa"/>
+          </w:tcPr>
+          <w:p>
+            <w:pPr>
+              <w:rPr>
+                <w:rFonts w:ascii="Calibri" w:eastAsia="Calibri" w:hAnsi="Calibri" w:cs="Calibri"/>
+                <w:highlight w:val="cyan"/>
+                <w:lang w:val="en-US"/>
+              </w:rPr>
+            </w:pPr>
+            <w:r>
+              <w:rPr>
+                <w:rFonts w:ascii="Calibri" w:eastAsia="Calibri" w:hAnsi="Calibri" w:cs="Calibri"/>
+                <w:highlight w:val="cyan"/>
               </w:rPr>
               <w:t>булево</w:t>
             </w:r>

</xml_diff>